<commit_message>
Made some changes. still working on the alert section
</commit_message>
<xml_diff>
--- a/week8/WDD 331R Reflection.docx
+++ b/week8/WDD 331R Reflection.docx
@@ -179,7 +179,35 @@
           <w:rFonts w:ascii="Lato" w:eastAsia="Times New Roman" w:hAnsi="Lato" w:cs="Times New Roman"/>
           <w:color w:val="525252"/>
         </w:rPr>
-        <w:t>It seems unfair to ask this since I don't have enough time to study the material, but is there another source where I might get some practice on the weekly specific subject?</w:t>
+        <w:t>It seems unfair to ask this since I don't have enough time to study the material, but is there another source where I might get some practice</w:t>
+      </w:r>
+      <w:r>
+        <w:rPr>
+          <w:rFonts w:ascii="Lato" w:eastAsia="Times New Roman" w:hAnsi="Lato" w:cs="Times New Roman"/>
+          <w:color w:val="525252"/>
+        </w:rPr>
+        <w:t xml:space="preserve"> exercises</w:t>
+      </w:r>
+      <w:r>
+        <w:rPr>
+          <w:rFonts w:ascii="Lato" w:eastAsia="Times New Roman" w:hAnsi="Lato" w:cs="Times New Roman"/>
+          <w:color w:val="525252"/>
+        </w:rPr>
+        <w:t xml:space="preserve"> on t</w:t>
+      </w:r>
+      <w:r>
+        <w:rPr>
+          <w:rFonts w:ascii="Lato" w:eastAsia="Times New Roman" w:hAnsi="Lato" w:cs="Times New Roman"/>
+          <w:color w:val="525252"/>
+        </w:rPr>
+        <w:t xml:space="preserve">his </w:t>
+      </w:r>
+      <w:r>
+        <w:rPr>
+          <w:rFonts w:ascii="Lato" w:eastAsia="Times New Roman" w:hAnsi="Lato" w:cs="Times New Roman"/>
+          <w:color w:val="525252"/>
+        </w:rPr>
+        <w:t>weekly specific subject?</w:t>
       </w:r>
     </w:p>
     <w:p>
@@ -312,9 +340,8 @@
           <w:sz w:val="22"/>
           <w:szCs w:val="22"/>
         </w:rPr>
-        <w:t xml:space="preserve"> encourage word. It really </w:t>
-      </w:r>
-      <w:proofErr w:type="gramStart"/>
+        <w:t xml:space="preserve"> encourage</w:t>
+      </w:r>
       <w:r>
         <w:rPr>
           <w:rFonts w:ascii="Lato" w:eastAsia="Times New Roman" w:hAnsi="Lato" w:cs="Times New Roman"/>
@@ -322,9 +349,26 @@
           <w:sz w:val="22"/>
           <w:szCs w:val="22"/>
         </w:rPr>
-        <w:t>help</w:t>
-      </w:r>
-      <w:proofErr w:type="gramEnd"/>
+        <w:t xml:space="preserve"> and feedback</w:t>
+      </w:r>
+      <w:r>
+        <w:rPr>
+          <w:rFonts w:ascii="Lato" w:eastAsia="Times New Roman" w:hAnsi="Lato" w:cs="Times New Roman"/>
+          <w:color w:val="525252"/>
+          <w:sz w:val="22"/>
+          <w:szCs w:val="22"/>
+        </w:rPr>
+        <w:t xml:space="preserve">. It really </w:t>
+      </w:r>
+      <w:r>
+        <w:rPr>
+          <w:rFonts w:ascii="Lato" w:eastAsia="Times New Roman" w:hAnsi="Lato" w:cs="Times New Roman"/>
+          <w:color w:val="525252"/>
+          <w:sz w:val="22"/>
+          <w:szCs w:val="22"/>
+        </w:rPr>
+        <w:t>helps</w:t>
+      </w:r>
       <w:r>
         <w:rPr>
           <w:rFonts w:ascii="Lato" w:eastAsia="Times New Roman" w:hAnsi="Lato" w:cs="Times New Roman"/>
@@ -381,21 +425,33 @@
         </w:rPr>
         <w:t xml:space="preserve">At the end of the </w:t>
       </w:r>
-      <w:proofErr w:type="gramStart"/>
-      <w:r>
-        <w:rPr>
-          <w:rFonts w:ascii="Lato" w:eastAsia="Times New Roman" w:hAnsi="Lato" w:cs="Times New Roman"/>
-          <w:color w:val="525252"/>
-        </w:rPr>
-        <w:t>semester</w:t>
-      </w:r>
-      <w:proofErr w:type="gramEnd"/>
-      <w:r>
-        <w:rPr>
-          <w:rFonts w:ascii="Lato" w:eastAsia="Times New Roman" w:hAnsi="Lato" w:cs="Times New Roman"/>
-          <w:color w:val="525252"/>
-        </w:rPr>
-        <w:t xml:space="preserve"> I would study again this material, because it was quite a hard to keep the phase, when I had so much little time. </w:t>
+      <w:r>
+        <w:rPr>
+          <w:rFonts w:ascii="Lato" w:eastAsia="Times New Roman" w:hAnsi="Lato" w:cs="Times New Roman"/>
+          <w:color w:val="525252"/>
+        </w:rPr>
+        <w:t>semester,</w:t>
+      </w:r>
+      <w:r>
+        <w:rPr>
+          <w:rFonts w:ascii="Lato" w:eastAsia="Times New Roman" w:hAnsi="Lato" w:cs="Times New Roman"/>
+          <w:color w:val="525252"/>
+        </w:rPr>
+        <w:t xml:space="preserve"> I would study again this material, because it was quite a hard to keep the phase</w:t>
+      </w:r>
+      <w:r>
+        <w:rPr>
+          <w:rFonts w:ascii="Lato" w:eastAsia="Times New Roman" w:hAnsi="Lato" w:cs="Times New Roman"/>
+          <w:color w:val="525252"/>
+        </w:rPr>
+        <w:t>, but I am going to do my best</w:t>
+      </w:r>
+      <w:r>
+        <w:rPr>
+          <w:rFonts w:ascii="Lato" w:eastAsia="Times New Roman" w:hAnsi="Lato" w:cs="Times New Roman"/>
+          <w:color w:val="525252"/>
+        </w:rPr>
+        <w:t xml:space="preserve">. </w:t>
       </w:r>
     </w:p>
     <w:p>
@@ -558,7 +614,35 @@
           <w:rFonts w:ascii="Lato" w:eastAsia="Times New Roman" w:hAnsi="Lato" w:cs="Times New Roman"/>
           <w:color w:val="525252"/>
         </w:rPr>
-        <w:t>This week I would grade my learning between a 1.5 to 2.</w:t>
+        <w:t xml:space="preserve">This week I would grade my learning between a </w:t>
+      </w:r>
+      <w:r>
+        <w:rPr>
+          <w:rFonts w:ascii="Lato" w:eastAsia="Times New Roman" w:hAnsi="Lato" w:cs="Times New Roman"/>
+          <w:color w:val="525252"/>
+        </w:rPr>
+        <w:t xml:space="preserve">2 </w:t>
+      </w:r>
+      <w:r>
+        <w:rPr>
+          <w:rFonts w:ascii="Lato" w:eastAsia="Times New Roman" w:hAnsi="Lato" w:cs="Times New Roman"/>
+          <w:color w:val="525252"/>
+        </w:rPr>
+        <w:t>to 2</w:t>
+      </w:r>
+      <w:r>
+        <w:rPr>
+          <w:rFonts w:ascii="Lato" w:eastAsia="Times New Roman" w:hAnsi="Lato" w:cs="Times New Roman"/>
+          <w:color w:val="525252"/>
+        </w:rPr>
+        <w:t>.5</w:t>
+      </w:r>
+      <w:r>
+        <w:rPr>
+          <w:rFonts w:ascii="Lato" w:eastAsia="Times New Roman" w:hAnsi="Lato" w:cs="Times New Roman"/>
+          <w:color w:val="525252"/>
+        </w:rPr>
+        <w:t>.</w:t>
       </w:r>
     </w:p>
     <w:p>

</xml_diff>